<commit_message>
Sistemas mecanicos y polos dominantes G3
</commit_message>
<xml_diff>
--- a/G1/Semana 8/Engranajes/ejemplo de engranes.docx
+++ b/G1/Semana 8/Engranajes/ejemplo de engranes.docx
@@ -3604,6 +3604,455 @@
                   <m:r>
                     <w:rPr>
                       <w:rFonts w:ascii="Cambria Math" w:eastAsiaTheme="minorEastAsia" w:hAnsi="Cambria Math"/>
+                    </w:rPr>
+                    <m:t>1</m:t>
+                  </m:r>
+                </m:sub>
+              </m:sSub>
+            </m:den>
+          </m:f>
+        </m:oMath>
+      </m:oMathPara>
+    </w:p>
+    <w:p>
+      <w:pPr>
+        <w:rPr>
+          <w:rFonts w:eastAsiaTheme="minorEastAsia"/>
+          <w:color w:val="FF0000"/>
+        </w:rPr>
+      </w:pPr>
+      <m:oMathPara>
+        <m:oMath>
+          <m:sSub>
+            <m:sSubPr>
+              <m:ctrlPr>
+                <w:rPr>
+                  <w:rFonts w:ascii="Cambria Math" w:hAnsi="Cambria Math"/>
+                  <w:i/>
+                  <w:color w:val="FF0000"/>
+                </w:rPr>
+              </m:ctrlPr>
+            </m:sSubPr>
+            <m:e>
+              <m:r>
+                <w:rPr>
+                  <w:rFonts w:ascii="Cambria Math" w:hAnsi="Cambria Math"/>
+                  <w:color w:val="FF0000"/>
+                </w:rPr>
+                <m:t>J</m:t>
+              </m:r>
+            </m:e>
+            <m:sub>
+              <m:r>
+                <w:rPr>
+                  <w:rFonts w:ascii="Cambria Math" w:hAnsi="Cambria Math"/>
+                  <w:color w:val="FF0000"/>
+                </w:rPr>
+                <m:t>2</m:t>
+              </m:r>
+            </m:sub>
+          </m:sSub>
+          <m:acc>
+            <m:accPr>
+              <m:chr m:val="̈"/>
+              <m:ctrlPr>
+                <w:rPr>
+                  <w:rFonts w:ascii="Cambria Math" w:hAnsi="Cambria Math"/>
+                  <w:i/>
+                  <w:color w:val="FF0000"/>
+                </w:rPr>
+              </m:ctrlPr>
+            </m:accPr>
+            <m:e>
+              <m:sSub>
+                <m:sSubPr>
+                  <m:ctrlPr>
+                    <w:rPr>
+                      <w:rFonts w:ascii="Cambria Math" w:hAnsi="Cambria Math"/>
+                      <w:i/>
+                      <w:color w:val="FF0000"/>
+                    </w:rPr>
+                  </m:ctrlPr>
+                </m:sSubPr>
+                <m:e>
+                  <m:r>
+                    <w:rPr>
+                      <w:rFonts w:ascii="Cambria Math" w:hAnsi="Cambria Math"/>
+                      <w:color w:val="FF0000"/>
+                    </w:rPr>
+                    <m:t>θ</m:t>
+                  </m:r>
+                </m:e>
+                <m:sub>
+                  <m:r>
+                    <w:rPr>
+                      <w:rFonts w:ascii="Cambria Math" w:hAnsi="Cambria Math"/>
+                      <w:color w:val="FF0000"/>
+                    </w:rPr>
+                    <m:t>2</m:t>
+                  </m:r>
+                </m:sub>
+              </m:sSub>
+            </m:e>
+          </m:acc>
+          <m:r>
+            <w:rPr>
+              <w:rFonts w:ascii="Cambria Math" w:hAnsi="Cambria Math"/>
+              <w:color w:val="FF0000"/>
+            </w:rPr>
+            <m:t>=</m:t>
+          </m:r>
+          <m:sSub>
+            <m:sSubPr>
+              <m:ctrlPr>
+                <w:rPr>
+                  <w:rFonts w:ascii="Cambria Math" w:hAnsi="Cambria Math"/>
+                  <w:i/>
+                  <w:color w:val="FF0000"/>
+                </w:rPr>
+              </m:ctrlPr>
+            </m:sSubPr>
+            <m:e>
+              <m:r>
+                <w:rPr>
+                  <w:rFonts w:ascii="Cambria Math" w:hAnsi="Cambria Math"/>
+                  <w:color w:val="FF0000"/>
+                </w:rPr>
+                <m:t>τ</m:t>
+              </m:r>
+            </m:e>
+            <m:sub>
+              <m:r>
+                <w:rPr>
+                  <w:rFonts w:ascii="Cambria Math" w:hAnsi="Cambria Math"/>
+                  <w:color w:val="FF0000"/>
+                </w:rPr>
+                <m:t>a2</m:t>
+              </m:r>
+            </m:sub>
+          </m:sSub>
+          <m:r>
+            <w:rPr>
+              <w:rFonts w:ascii="Cambria Math" w:hAnsi="Cambria Math"/>
+              <w:color w:val="FF0000"/>
+            </w:rPr>
+            <m:t>+</m:t>
+          </m:r>
+          <m:sSub>
+            <m:sSubPr>
+              <m:ctrlPr>
+                <w:rPr>
+                  <w:rFonts w:ascii="Cambria Math" w:hAnsi="Cambria Math"/>
+                  <w:i/>
+                  <w:color w:val="FF0000"/>
+                </w:rPr>
+              </m:ctrlPr>
+            </m:sSubPr>
+            <m:e>
+              <m:r>
+                <w:rPr>
+                  <w:rFonts w:ascii="Cambria Math" w:hAnsi="Cambria Math"/>
+                  <w:color w:val="FF0000"/>
+                </w:rPr>
+                <m:t>T</m:t>
+              </m:r>
+            </m:e>
+            <m:sub>
+              <m:r>
+                <w:rPr>
+                  <w:rFonts w:ascii="Cambria Math" w:hAnsi="Cambria Math"/>
+                  <w:color w:val="FF0000"/>
+                </w:rPr>
+                <m:t>2</m:t>
+              </m:r>
+            </m:sub>
+          </m:sSub>
+          <m:r>
+            <w:rPr>
+              <w:rFonts w:ascii="Cambria Math" w:hAnsi="Cambria Math"/>
+              <w:color w:val="FF0000"/>
+            </w:rPr>
+            <m:t>-</m:t>
+          </m:r>
+          <m:sSub>
+            <m:sSubPr>
+              <m:ctrlPr>
+                <w:rPr>
+                  <w:rFonts w:ascii="Cambria Math" w:hAnsi="Cambria Math"/>
+                  <w:i/>
+                  <w:color w:val="FF0000"/>
+                </w:rPr>
+              </m:ctrlPr>
+            </m:sSubPr>
+            <m:e>
+              <m:r>
+                <w:rPr>
+                  <w:rFonts w:ascii="Cambria Math" w:hAnsi="Cambria Math"/>
+                  <w:color w:val="FF0000"/>
+                </w:rPr>
+                <m:t>K</m:t>
+              </m:r>
+            </m:e>
+            <m:sub>
+              <m:r>
+                <w:rPr>
+                  <w:rFonts w:ascii="Cambria Math" w:hAnsi="Cambria Math"/>
+                  <w:color w:val="FF0000"/>
+                </w:rPr>
+                <m:t>2</m:t>
+              </m:r>
+            </m:sub>
+          </m:sSub>
+          <m:sSub>
+            <m:sSubPr>
+              <m:ctrlPr>
+                <w:rPr>
+                  <w:rFonts w:ascii="Cambria Math" w:hAnsi="Cambria Math"/>
+                  <w:i/>
+                  <w:color w:val="FF0000"/>
+                </w:rPr>
+              </m:ctrlPr>
+            </m:sSubPr>
+            <m:e>
+              <m:r>
+                <w:rPr>
+                  <w:rFonts w:ascii="Cambria Math" w:hAnsi="Cambria Math"/>
+                  <w:color w:val="FF0000"/>
+                </w:rPr>
+                <m:t>θ</m:t>
+              </m:r>
+            </m:e>
+            <m:sub>
+              <m:r>
+                <w:rPr>
+                  <w:rFonts w:ascii="Cambria Math" w:hAnsi="Cambria Math"/>
+                  <w:color w:val="FF0000"/>
+                </w:rPr>
+                <m:t>2</m:t>
+              </m:r>
+            </m:sub>
+          </m:sSub>
+          <m:r>
+            <w:rPr>
+              <w:rFonts w:ascii="Cambria Math" w:hAnsi="Cambria Math"/>
+              <w:color w:val="FF0000"/>
+            </w:rPr>
+            <m:t>-</m:t>
+          </m:r>
+          <m:sSub>
+            <m:sSubPr>
+              <m:ctrlPr>
+                <w:rPr>
+                  <w:rFonts w:ascii="Cambria Math" w:hAnsi="Cambria Math"/>
+                  <w:i/>
+                  <w:color w:val="FF0000"/>
+                </w:rPr>
+              </m:ctrlPr>
+            </m:sSubPr>
+            <m:e>
+              <m:r>
+                <w:rPr>
+                  <w:rFonts w:ascii="Cambria Math" w:hAnsi="Cambria Math"/>
+                  <w:color w:val="FF0000"/>
+                </w:rPr>
+                <m:t>B</m:t>
+              </m:r>
+            </m:e>
+            <m:sub>
+              <m:r>
+                <w:rPr>
+                  <w:rFonts w:ascii="Cambria Math" w:hAnsi="Cambria Math"/>
+                  <w:color w:val="FF0000"/>
+                </w:rPr>
+                <m:t>2</m:t>
+              </m:r>
+            </m:sub>
+          </m:sSub>
+          <m:sSub>
+            <m:sSubPr>
+              <m:ctrlPr>
+                <w:rPr>
+                  <w:rFonts w:ascii="Cambria Math" w:eastAsiaTheme="minorEastAsia" w:hAnsi="Cambria Math"/>
+                  <w:i/>
+                  <w:color w:val="FF0000"/>
+                </w:rPr>
+              </m:ctrlPr>
+            </m:sSubPr>
+            <m:e>
+              <m:acc>
+                <m:accPr>
+                  <m:chr m:val="̇"/>
+                  <m:ctrlPr>
+                    <w:rPr>
+                      <w:rFonts w:ascii="Cambria Math" w:eastAsiaTheme="minorEastAsia" w:hAnsi="Cambria Math"/>
+                      <w:i/>
+                      <w:color w:val="FF0000"/>
+                    </w:rPr>
+                  </m:ctrlPr>
+                </m:accPr>
+                <m:e>
+                  <m:r>
+                    <w:rPr>
+                      <w:rFonts w:ascii="Cambria Math" w:eastAsiaTheme="minorEastAsia" w:hAnsi="Cambria Math"/>
+                      <w:color w:val="FF0000"/>
+                    </w:rPr>
+                    <m:t>θ</m:t>
+                  </m:r>
+                </m:e>
+              </m:acc>
+            </m:e>
+            <m:sub>
+              <m:r>
+                <w:rPr>
+                  <w:rFonts w:ascii="Cambria Math" w:eastAsiaTheme="minorEastAsia" w:hAnsi="Cambria Math"/>
+                  <w:color w:val="FF0000"/>
+                </w:rPr>
+                <m:t>2</m:t>
+              </m:r>
+            </m:sub>
+          </m:sSub>
+        </m:oMath>
+      </m:oMathPara>
+    </w:p>
+    <w:p>
+      <w:pPr>
+        <w:rPr>
+          <w:rFonts w:eastAsiaTheme="minorEastAsia"/>
+        </w:rPr>
+      </w:pPr>
+      <m:oMathPara>
+        <m:oMath>
+          <m:sSub>
+            <m:sSubPr>
+              <m:ctrlPr>
+                <w:rPr>
+                  <w:rFonts w:ascii="Cambria Math" w:hAnsi="Cambria Math"/>
+                  <w:i/>
+                  <w:color w:val="FF0000"/>
+                </w:rPr>
+              </m:ctrlPr>
+            </m:sSubPr>
+            <m:e>
+              <m:r>
+                <w:rPr>
+                  <w:rFonts w:ascii="Cambria Math" w:hAnsi="Cambria Math"/>
+                  <w:color w:val="FF0000"/>
+                </w:rPr>
+                <m:t>T</m:t>
+              </m:r>
+            </m:e>
+            <m:sub>
+              <m:r>
+                <w:rPr>
+                  <w:rFonts w:ascii="Cambria Math" w:hAnsi="Cambria Math"/>
+                  <w:color w:val="FF0000"/>
+                </w:rPr>
+                <m:t>2</m:t>
+              </m:r>
+            </m:sub>
+          </m:sSub>
+          <m:r>
+            <w:rPr>
+              <w:rFonts w:ascii="Cambria Math" w:eastAsiaTheme="minorEastAsia" w:hAnsi="Cambria Math"/>
+              <w:color w:val="FF0000"/>
+            </w:rPr>
+            <m:t>=</m:t>
+          </m:r>
+          <m:f>
+            <m:fPr>
+              <m:ctrlPr>
+                <w:rPr>
+                  <w:rFonts w:ascii="Cambria Math" w:eastAsiaTheme="minorEastAsia" w:hAnsi="Cambria Math"/>
+                  <w:i/>
+                  <w:color w:val="FF0000"/>
+                </w:rPr>
+              </m:ctrlPr>
+            </m:fPr>
+            <m:num>
+              <m:sSub>
+                <m:sSubPr>
+                  <m:ctrlPr>
+                    <w:rPr>
+                      <w:rFonts w:ascii="Cambria Math" w:hAnsi="Cambria Math"/>
+                      <w:i/>
+                      <w:color w:val="FF0000"/>
+                    </w:rPr>
+                  </m:ctrlPr>
+                </m:sSubPr>
+                <m:e>
+                  <m:r>
+                    <w:rPr>
+                      <w:rFonts w:ascii="Cambria Math" w:hAnsi="Cambria Math"/>
+                      <w:color w:val="FF0000"/>
+                    </w:rPr>
+                    <m:t>T</m:t>
+                  </m:r>
+                </m:e>
+                <m:sub>
+                  <m:r>
+                    <w:rPr>
+                      <w:rFonts w:ascii="Cambria Math" w:hAnsi="Cambria Math"/>
+                      <w:color w:val="FF0000"/>
+                    </w:rPr>
+                    <m:t>1</m:t>
+                  </m:r>
+                </m:sub>
+              </m:sSub>
+              <m:sSub>
+                <m:sSubPr>
+                  <m:ctrlPr>
+                    <w:rPr>
+                      <w:rFonts w:ascii="Cambria Math" w:eastAsiaTheme="minorEastAsia" w:hAnsi="Cambria Math"/>
+                      <w:i/>
+                      <w:color w:val="FF0000"/>
+                    </w:rPr>
+                  </m:ctrlPr>
+                </m:sSubPr>
+                <m:e>
+                  <m:r>
+                    <w:rPr>
+                      <w:rFonts w:ascii="Cambria Math" w:eastAsiaTheme="minorEastAsia" w:hAnsi="Cambria Math"/>
+                      <w:color w:val="FF0000"/>
+                    </w:rPr>
+                    <m:t>r</m:t>
+                  </m:r>
+                </m:e>
+                <m:sub>
+                  <m:r>
+                    <w:rPr>
+                      <w:rFonts w:ascii="Cambria Math" w:eastAsiaTheme="minorEastAsia" w:hAnsi="Cambria Math"/>
+                      <w:color w:val="FF0000"/>
+                    </w:rPr>
+                    <m:t>2</m:t>
+                  </m:r>
+                </m:sub>
+              </m:sSub>
+            </m:num>
+            <m:den>
+              <m:sSub>
+                <m:sSubPr>
+                  <m:ctrlPr>
+                    <w:rPr>
+                      <w:rFonts w:ascii="Cambria Math" w:eastAsiaTheme="minorEastAsia" w:hAnsi="Cambria Math"/>
+                      <w:i/>
+                      <w:color w:val="FF0000"/>
+                    </w:rPr>
+                  </m:ctrlPr>
+                </m:sSubPr>
+                <m:e>
+                  <m:r>
+                    <w:rPr>
+                      <w:rFonts w:ascii="Cambria Math" w:eastAsiaTheme="minorEastAsia" w:hAnsi="Cambria Math"/>
+                      <w:color w:val="FF0000"/>
+                    </w:rPr>
+                    <m:t>r</m:t>
+                  </m:r>
+                </m:e>
+                <m:sub>
+                  <m:r>
+                    <w:rPr>
+                      <w:rFonts w:ascii="Cambria Math" w:eastAsiaTheme="minorEastAsia" w:hAnsi="Cambria Math"/>
+                      <w:color w:val="FF0000"/>
                     </w:rPr>
                     <m:t>1</m:t>
                   </m:r>
@@ -8859,13 +9308,6 @@
           </m:borderBox>
         </m:oMath>
       </m:oMathPara>
-    </w:p>
-    <w:p>
-      <w:pPr>
-        <w:rPr>
-          <w:rFonts w:eastAsiaTheme="minorEastAsia"/>
-        </w:rPr>
-      </w:pPr>
     </w:p>
     <w:p>
       <w:pPr>
@@ -11328,7 +11770,6 @@
           <w:b/>
           <w:bCs/>
         </w:rPr>
-        <w:lastRenderedPageBreak/>
         <w:t>Otra</w:t>
       </w:r>
       <w:proofErr w:type="spellEnd"/>
@@ -12453,13 +12894,6 @@
           </m:r>
         </m:oMath>
       </m:oMathPara>
-    </w:p>
-    <w:p>
-      <w:pPr>
-        <w:rPr>
-          <w:rFonts w:eastAsiaTheme="minorEastAsia"/>
-        </w:rPr>
-      </w:pPr>
     </w:p>
     <w:p>
       <w:pPr>

</xml_diff>